<commit_message>
döküman sunu isim değiş
</commit_message>
<xml_diff>
--- a/Gönderilecek kısım/Tez Döküman.docx
+++ b/Gönderilecek kısım/Tez Döküman.docx
@@ -2344,408 +2344,6 @@
     </w:p>
     <w:p>
       <w:pPr>
-        <w:ind w:left="705"/>
-        <w:rPr>
-          <w:rFonts w:cstheme="minorHAnsi"/>
-          <w:sz w:val="24"/>
-          <w:szCs w:val="24"/>
-        </w:rPr>
-      </w:pPr>
-    </w:p>
-    <w:p>
-      <w:pPr>
-        <w:pStyle w:val="KonuBal"/>
-        <w:jc w:val="both"/>
-        <w:rPr>
-          <w:b/>
-          <w:bCs/>
-          <w:sz w:val="40"/>
-          <w:szCs w:val="40"/>
-          <w:u w:val="single"/>
-        </w:rPr>
-      </w:pPr>
-      <w:r>
-        <w:rPr>
-          <w:rFonts w:cstheme="minorHAnsi"/>
-          <w:sz w:val="24"/>
-          <w:szCs w:val="24"/>
-        </w:rPr>
-        <w:br w:type="page"/>
-      </w:r>
-      <w:r>
-        <w:rPr>
-          <w:b/>
-          <w:bCs/>
-          <w:sz w:val="40"/>
-          <w:szCs w:val="40"/>
-          <w:u w:val="single"/>
-        </w:rPr>
-        <w:lastRenderedPageBreak/>
-        <w:t xml:space="preserve">Kullandığımız </w:t>
-      </w:r>
-      <w:r>
-        <w:rPr>
-          <w:b/>
-          <w:bCs/>
-          <w:sz w:val="40"/>
-          <w:szCs w:val="40"/>
-          <w:u w:val="single"/>
-        </w:rPr>
-        <w:t>Teknolojiler</w:t>
-      </w:r>
-    </w:p>
-    <w:p>
-      <w:pPr>
-        <w:jc w:val="both"/>
-      </w:pPr>
-    </w:p>
-    <w:p>
-      <w:pPr>
-        <w:jc w:val="both"/>
-      </w:pPr>
-    </w:p>
-    <w:p>
-      <w:pPr>
-        <w:pStyle w:val="ListeParagraf"/>
-        <w:numPr>
-          <w:ilvl w:val="0"/>
-          <w:numId w:val="13"/>
-        </w:numPr>
-        <w:jc w:val="both"/>
-        <w:rPr>
-          <w:sz w:val="24"/>
-          <w:szCs w:val="24"/>
-        </w:rPr>
-      </w:pPr>
-      <w:r>
-        <w:rPr>
-          <w:sz w:val="24"/>
-          <w:szCs w:val="24"/>
-        </w:rPr>
-        <w:t>Oyunumuzu Unity isimli oyun motorunun 2019.2.17f1 sürümünde tasarladık</w:t>
-      </w:r>
-      <w:r>
-        <w:rPr>
-          <w:sz w:val="24"/>
-          <w:szCs w:val="24"/>
-        </w:rPr>
-        <w:t>.</w:t>
-      </w:r>
-    </w:p>
-    <w:p/>
-    <w:p>
-      <w:pPr>
-        <w:jc w:val="center"/>
-      </w:pPr>
-      <w:r>
-        <w:rPr>
-          <w:noProof/>
-        </w:rPr>
-        <w:drawing>
-          <wp:inline distT="0" distB="0" distL="0" distR="0" wp14:anchorId="78CED981" wp14:editId="327B2798">
-            <wp:extent cx="3552825" cy="1285875"/>
-            <wp:effectExtent l="0" t="0" r="9525" b="9525"/>
-            <wp:docPr id="8" name="Resim 8"/>
-            <wp:cNvGraphicFramePr>
-              <a:graphicFrameLocks xmlns:a="http://schemas.openxmlformats.org/drawingml/2006/main" noChangeAspect="1"/>
-            </wp:cNvGraphicFramePr>
-            <a:graphic xmlns:a="http://schemas.openxmlformats.org/drawingml/2006/main">
-              <a:graphicData uri="http://schemas.openxmlformats.org/drawingml/2006/picture">
-                <pic:pic xmlns:pic="http://schemas.openxmlformats.org/drawingml/2006/picture">
-                  <pic:nvPicPr>
-                    <pic:cNvPr id="0" name="Picture 1"/>
-                    <pic:cNvPicPr>
-                      <a:picLocks noChangeAspect="1" noChangeArrowheads="1"/>
-                    </pic:cNvPicPr>
-                  </pic:nvPicPr>
-                  <pic:blipFill>
-                    <a:blip r:embed="rId8">
-                      <a:extLst>
-                        <a:ext uri="{28A0092B-C50C-407E-A947-70E740481C1C}">
-                          <a14:useLocalDpi xmlns:a14="http://schemas.microsoft.com/office/drawing/2010/main" val="0"/>
-                        </a:ext>
-                      </a:extLst>
-                    </a:blip>
-                    <a:srcRect/>
-                    <a:stretch>
-                      <a:fillRect/>
-                    </a:stretch>
-                  </pic:blipFill>
-                  <pic:spPr bwMode="auto">
-                    <a:xfrm>
-                      <a:off x="0" y="0"/>
-                      <a:ext cx="3552825" cy="1285875"/>
-                    </a:xfrm>
-                    <a:prstGeom prst="rect">
-                      <a:avLst/>
-                    </a:prstGeom>
-                    <a:noFill/>
-                    <a:ln>
-                      <a:noFill/>
-                    </a:ln>
-                  </pic:spPr>
-                </pic:pic>
-              </a:graphicData>
-            </a:graphic>
-          </wp:inline>
-        </w:drawing>
-      </w:r>
-    </w:p>
-    <w:p>
-      <w:pPr>
-        <w:jc w:val="both"/>
-        <w:rPr>
-          <w:sz w:val="24"/>
-          <w:szCs w:val="24"/>
-        </w:rPr>
-      </w:pPr>
-    </w:p>
-    <w:p>
-      <w:pPr>
-        <w:jc w:val="both"/>
-        <w:rPr>
-          <w:sz w:val="24"/>
-          <w:szCs w:val="24"/>
-        </w:rPr>
-      </w:pPr>
-      <w:r>
-        <w:rPr>
-          <w:sz w:val="24"/>
-          <w:szCs w:val="24"/>
-        </w:rPr>
-        <w:t>Unity, öncelikli olarak bilgisayarlar, konsollar ve mobil cihazlar için video oyunları ve simülas</w:t>
-      </w:r>
-      <w:r>
-        <w:rPr>
-          <w:sz w:val="24"/>
-          <w:szCs w:val="24"/>
-        </w:rPr>
-        <w:t>y</w:t>
-      </w:r>
-      <w:r>
-        <w:rPr>
-          <w:sz w:val="24"/>
-          <w:szCs w:val="24"/>
-        </w:rPr>
-        <w:t>onları geliştirmek için kullanılan ve Unity Technologies</w:t>
-      </w:r>
-      <w:r>
-        <w:rPr>
-          <w:sz w:val="24"/>
-          <w:szCs w:val="24"/>
-        </w:rPr>
-        <w:t xml:space="preserve"> </w:t>
-      </w:r>
-      <w:r>
-        <w:rPr>
-          <w:sz w:val="24"/>
-          <w:szCs w:val="24"/>
-        </w:rPr>
-        <w:t>tarafından geliştirilen çapraz platform bir oyun motorudur.</w:t>
-      </w:r>
-    </w:p>
-    <w:p>
-      <w:pPr>
-        <w:jc w:val="both"/>
-        <w:rPr>
-          <w:sz w:val="24"/>
-          <w:szCs w:val="24"/>
-        </w:rPr>
-      </w:pPr>
-    </w:p>
-    <w:p>
-      <w:pPr>
-        <w:pStyle w:val="ListeParagraf"/>
-        <w:numPr>
-          <w:ilvl w:val="0"/>
-          <w:numId w:val="13"/>
-        </w:numPr>
-        <w:jc w:val="both"/>
-        <w:rPr>
-          <w:sz w:val="24"/>
-          <w:szCs w:val="24"/>
-        </w:rPr>
-      </w:pPr>
-      <w:r>
-        <w:rPr>
-          <w:sz w:val="24"/>
-          <w:szCs w:val="24"/>
-        </w:rPr>
-        <w:t>Oyunu depolamak ve arkadaşımla veri paylaşabilmek için GitHub kullandık.</w:t>
-      </w:r>
-    </w:p>
-    <w:p>
-      <w:pPr>
-        <w:jc w:val="both"/>
-      </w:pPr>
-      <w:r>
-        <w:rPr>
-          <w:noProof/>
-        </w:rPr>
-        <w:drawing>
-          <wp:inline distT="0" distB="0" distL="0" distR="0" wp14:anchorId="39AAC444" wp14:editId="67383A92">
-            <wp:extent cx="3514725" cy="1295400"/>
-            <wp:effectExtent l="0" t="0" r="9525" b="0"/>
-            <wp:docPr id="12" name="Resim 12"/>
-            <wp:cNvGraphicFramePr>
-              <a:graphicFrameLocks xmlns:a="http://schemas.openxmlformats.org/drawingml/2006/main" noChangeAspect="1"/>
-            </wp:cNvGraphicFramePr>
-            <a:graphic xmlns:a="http://schemas.openxmlformats.org/drawingml/2006/main">
-              <a:graphicData uri="http://schemas.openxmlformats.org/drawingml/2006/picture">
-                <pic:pic xmlns:pic="http://schemas.openxmlformats.org/drawingml/2006/picture">
-                  <pic:nvPicPr>
-                    <pic:cNvPr id="0" name="Picture 3"/>
-                    <pic:cNvPicPr>
-                      <a:picLocks noChangeAspect="1" noChangeArrowheads="1"/>
-                    </pic:cNvPicPr>
-                  </pic:nvPicPr>
-                  <pic:blipFill>
-                    <a:blip r:embed="rId9">
-                      <a:extLst>
-                        <a:ext uri="{28A0092B-C50C-407E-A947-70E740481C1C}">
-                          <a14:useLocalDpi xmlns:a14="http://schemas.microsoft.com/office/drawing/2010/main" val="0"/>
-                        </a:ext>
-                      </a:extLst>
-                    </a:blip>
-                    <a:srcRect/>
-                    <a:stretch>
-                      <a:fillRect/>
-                    </a:stretch>
-                  </pic:blipFill>
-                  <pic:spPr bwMode="auto">
-                    <a:xfrm>
-                      <a:off x="0" y="0"/>
-                      <a:ext cx="3514725" cy="1295400"/>
-                    </a:xfrm>
-                    <a:prstGeom prst="rect">
-                      <a:avLst/>
-                    </a:prstGeom>
-                    <a:noFill/>
-                    <a:ln>
-                      <a:noFill/>
-                    </a:ln>
-                  </pic:spPr>
-                </pic:pic>
-              </a:graphicData>
-            </a:graphic>
-          </wp:inline>
-        </w:drawing>
-      </w:r>
-    </w:p>
-    <w:p>
-      <w:pPr>
-        <w:jc w:val="both"/>
-        <w:rPr>
-          <w:sz w:val="24"/>
-          <w:szCs w:val="24"/>
-        </w:rPr>
-      </w:pPr>
-      <w:r>
-        <w:rPr>
-          <w:sz w:val="24"/>
-          <w:szCs w:val="24"/>
-        </w:rPr>
-        <w:t xml:space="preserve">GitHub, Git adlı bir sürüm kontrol sistemini (VCS) barındıran bulut tabanlı bir hizmettir. Geliştiricilerin, ilerlemelerini ayrıntılı olarak takip ederken ortak projelerde iş birliği yapmasına ve değişiklikler yapmasına olanak tanır. </w:t>
-      </w:r>
-    </w:p>
-    <w:p>
-      <w:pPr>
-        <w:jc w:val="both"/>
-        <w:rPr>
-          <w:sz w:val="24"/>
-          <w:szCs w:val="24"/>
-        </w:rPr>
-      </w:pPr>
-    </w:p>
-    <w:p>
-      <w:pPr>
-        <w:jc w:val="both"/>
-      </w:pPr>
-    </w:p>
-    <w:p>
-      <w:pPr>
-        <w:pStyle w:val="KonuBal"/>
-        <w:jc w:val="both"/>
-        <w:rPr>
-          <w:b/>
-          <w:bCs/>
-          <w:sz w:val="40"/>
-          <w:szCs w:val="40"/>
-          <w:u w:val="single"/>
-        </w:rPr>
-      </w:pPr>
-      <w:r>
-        <w:rPr>
-          <w:b/>
-          <w:bCs/>
-          <w:sz w:val="40"/>
-          <w:szCs w:val="40"/>
-          <w:u w:val="single"/>
-        </w:rPr>
-        <w:t>Kullandığımız Programlama Dilleri &amp; Kütüphaneler</w:t>
-      </w:r>
-    </w:p>
-    <w:p>
-      <w:pPr>
-        <w:jc w:val="both"/>
-      </w:pPr>
-    </w:p>
-    <w:p>
-      <w:pPr>
-        <w:jc w:val="both"/>
-        <w:rPr>
-          <w:sz w:val="24"/>
-          <w:szCs w:val="24"/>
-        </w:rPr>
-      </w:pPr>
-      <w:r>
-        <w:rPr>
-          <w:sz w:val="24"/>
-          <w:szCs w:val="24"/>
-        </w:rPr>
-        <w:t>Oyunu Unity ile Kodlarken, C# kullandık. Unity’nin sağladığı kütüphaneleri kullandık.</w:t>
-      </w:r>
-    </w:p>
-    <w:p>
-      <w:pPr>
-        <w:rPr>
-          <w:rFonts w:cstheme="minorHAnsi"/>
-          <w:sz w:val="24"/>
-          <w:szCs w:val="24"/>
-        </w:rPr>
-      </w:pPr>
-    </w:p>
-    <w:p>
-      <w:pPr>
-        <w:rPr>
-          <w:rFonts w:cstheme="minorHAnsi"/>
-          <w:sz w:val="24"/>
-          <w:szCs w:val="24"/>
-        </w:rPr>
-      </w:pPr>
-    </w:p>
-    <w:p>
-      <w:pPr>
-        <w:rPr>
-          <w:rFonts w:cstheme="minorHAnsi"/>
-          <w:sz w:val="24"/>
-          <w:szCs w:val="24"/>
-        </w:rPr>
-      </w:pPr>
-    </w:p>
-    <w:p>
-      <w:pPr>
-        <w:ind w:left="705"/>
-        <w:rPr>
-          <w:rFonts w:cstheme="minorHAnsi"/>
-          <w:sz w:val="24"/>
-          <w:szCs w:val="24"/>
-        </w:rPr>
-      </w:pPr>
-    </w:p>
-    <w:p>
-      <w:pPr>
-        <w:ind w:left="705"/>
         <w:rPr>
           <w:rFonts w:cstheme="minorHAnsi"/>
           <w:sz w:val="24"/>
@@ -3285,7 +2883,7 @@
                     </pic:cNvPicPr>
                   </pic:nvPicPr>
                   <pic:blipFill>
-                    <a:blip r:embed="rId10" cstate="print">
+                    <a:blip r:embed="rId8" cstate="print">
                       <a:extLst>
                         <a:ext uri="{28A0092B-C50C-407E-A947-70E740481C1C}">
                           <a14:useLocalDpi xmlns:a14="http://schemas.microsoft.com/office/drawing/2010/main" val="0"/>
@@ -3338,7 +2936,7 @@
                     </pic:cNvPicPr>
                   </pic:nvPicPr>
                   <pic:blipFill>
-                    <a:blip r:embed="rId11" cstate="print">
+                    <a:blip r:embed="rId9" cstate="print">
                       <a:extLst>
                         <a:ext uri="{28A0092B-C50C-407E-A947-70E740481C1C}">
                           <a14:useLocalDpi xmlns:a14="http://schemas.microsoft.com/office/drawing/2010/main" val="0"/>
@@ -3657,7 +3255,7 @@
                     </pic:cNvPicPr>
                   </pic:nvPicPr>
                   <pic:blipFill>
-                    <a:blip r:embed="rId12" cstate="print">
+                    <a:blip r:embed="rId10" cstate="print">
                       <a:extLst>
                         <a:ext uri="{28A0092B-C50C-407E-A947-70E740481C1C}">
                           <a14:useLocalDpi xmlns:a14="http://schemas.microsoft.com/office/drawing/2010/main" val="0"/>
@@ -3719,7 +3317,7 @@
                     </pic:cNvPicPr>
                   </pic:nvPicPr>
                   <pic:blipFill>
-                    <a:blip r:embed="rId13" cstate="print">
+                    <a:blip r:embed="rId11" cstate="print">
                       <a:extLst>
                         <a:ext uri="{28A0092B-C50C-407E-A947-70E740481C1C}">
                           <a14:useLocalDpi xmlns:a14="http://schemas.microsoft.com/office/drawing/2010/main" val="0"/>
@@ -3781,7 +3379,7 @@
                     </pic:cNvPicPr>
                   </pic:nvPicPr>
                   <pic:blipFill>
-                    <a:blip r:embed="rId14" cstate="print">
+                    <a:blip r:embed="rId12" cstate="print">
                       <a:extLst>
                         <a:ext uri="{28A0092B-C50C-407E-A947-70E740481C1C}">
                           <a14:useLocalDpi xmlns:a14="http://schemas.microsoft.com/office/drawing/2010/main" val="0"/>
@@ -4447,7 +4045,7 @@
                     </pic:cNvPicPr>
                   </pic:nvPicPr>
                   <pic:blipFill>
-                    <a:blip r:embed="rId15" cstate="print">
+                    <a:blip r:embed="rId13" cstate="print">
                       <a:extLst>
                         <a:ext uri="{28A0092B-C50C-407E-A947-70E740481C1C}">
                           <a14:useLocalDpi xmlns:a14="http://schemas.microsoft.com/office/drawing/2010/main" val="0"/>
@@ -5095,7 +4693,7 @@
                     </pic:cNvPicPr>
                   </pic:nvPicPr>
                   <pic:blipFill>
-                    <a:blip r:embed="rId16" cstate="print">
+                    <a:blip r:embed="rId14" cstate="print">
                       <a:extLst>
                         <a:ext uri="{28A0092B-C50C-407E-A947-70E740481C1C}">
                           <a14:useLocalDpi xmlns:a14="http://schemas.microsoft.com/office/drawing/2010/main" val="0"/>
@@ -5307,7 +4905,7 @@
                     </pic:cNvPicPr>
                   </pic:nvPicPr>
                   <pic:blipFill>
-                    <a:blip r:embed="rId17" cstate="print">
+                    <a:blip r:embed="rId15" cstate="print">
                       <a:extLst>
                         <a:ext uri="{28A0092B-C50C-407E-A947-70E740481C1C}">
                           <a14:useLocalDpi xmlns:a14="http://schemas.microsoft.com/office/drawing/2010/main" val="0"/>
@@ -5616,7 +5214,7 @@
                     </pic:cNvPicPr>
                   </pic:nvPicPr>
                   <pic:blipFill>
-                    <a:blip r:embed="rId18">
+                    <a:blip r:embed="rId16">
                       <a:extLst>
                         <a:ext uri="{28A0092B-C50C-407E-A947-70E740481C1C}">
                           <a14:useLocalDpi xmlns:a14="http://schemas.microsoft.com/office/drawing/2010/main" val="0"/>
@@ -5868,7 +5466,7 @@
                     </pic:cNvPicPr>
                   </pic:nvPicPr>
                   <pic:blipFill>
-                    <a:blip r:embed="rId19">
+                    <a:blip r:embed="rId17">
                       <a:extLst>
                         <a:ext uri="{28A0092B-C50C-407E-A947-70E740481C1C}">
                           <a14:useLocalDpi xmlns:a14="http://schemas.microsoft.com/office/drawing/2010/main" val="0"/>
@@ -6079,7 +5677,7 @@
                     </pic:cNvPicPr>
                   </pic:nvPicPr>
                   <pic:blipFill>
-                    <a:blip r:embed="rId20">
+                    <a:blip r:embed="rId18">
                       <a:extLst>
                         <a:ext uri="{28A0092B-C50C-407E-A947-70E740481C1C}">
                           <a14:useLocalDpi xmlns:a14="http://schemas.microsoft.com/office/drawing/2010/main" val="0"/>
@@ -6141,7 +5739,7 @@
                     </pic:cNvPicPr>
                   </pic:nvPicPr>
                   <pic:blipFill>
-                    <a:blip r:embed="rId21">
+                    <a:blip r:embed="rId19">
                       <a:extLst>
                         <a:ext uri="{28A0092B-C50C-407E-A947-70E740481C1C}">
                           <a14:useLocalDpi xmlns:a14="http://schemas.microsoft.com/office/drawing/2010/main" val="0"/>
@@ -6335,7 +5933,7 @@
                     </pic:cNvPicPr>
                   </pic:nvPicPr>
                   <pic:blipFill>
-                    <a:blip r:embed="rId22" cstate="print">
+                    <a:blip r:embed="rId20" cstate="print">
                       <a:extLst>
                         <a:ext uri="{28A0092B-C50C-407E-A947-70E740481C1C}">
                           <a14:useLocalDpi xmlns:a14="http://schemas.microsoft.com/office/drawing/2010/main" val="0"/>
@@ -6397,7 +5995,7 @@
                     </pic:cNvPicPr>
                   </pic:nvPicPr>
                   <pic:blipFill>
-                    <a:blip r:embed="rId23">
+                    <a:blip r:embed="rId21">
                       <a:extLst>
                         <a:ext uri="{28A0092B-C50C-407E-A947-70E740481C1C}">
                           <a14:useLocalDpi xmlns:a14="http://schemas.microsoft.com/office/drawing/2010/main" val="0"/>
@@ -6579,7 +6177,7 @@
                     </pic:cNvPicPr>
                   </pic:nvPicPr>
                   <pic:blipFill>
-                    <a:blip r:embed="rId24" cstate="print">
+                    <a:blip r:embed="rId22" cstate="print">
                       <a:extLst>
                         <a:ext uri="{28A0092B-C50C-407E-A947-70E740481C1C}">
                           <a14:useLocalDpi xmlns:a14="http://schemas.microsoft.com/office/drawing/2010/main" val="0"/>
@@ -6793,7 +6391,7 @@
                     <pic:cNvPicPr/>
                   </pic:nvPicPr>
                   <pic:blipFill>
-                    <a:blip r:embed="rId25"/>
+                    <a:blip r:embed="rId23"/>
                     <a:stretch>
                       <a:fillRect/>
                     </a:stretch>
@@ -6943,7 +6541,7 @@
                     </pic:cNvPicPr>
                   </pic:nvPicPr>
                   <pic:blipFill>
-                    <a:blip r:embed="rId26" cstate="print">
+                    <a:blip r:embed="rId24" cstate="print">
                       <a:extLst>
                         <a:ext uri="{28A0092B-C50C-407E-A947-70E740481C1C}">
                           <a14:useLocalDpi xmlns:a14="http://schemas.microsoft.com/office/drawing/2010/main" val="0"/>
@@ -7264,7 +6862,7 @@
                     </pic:cNvPicPr>
                   </pic:nvPicPr>
                   <pic:blipFill>
-                    <a:blip r:embed="rId27">
+                    <a:blip r:embed="rId25">
                       <a:extLst>
                         <a:ext uri="{28A0092B-C50C-407E-A947-70E740481C1C}">
                           <a14:useLocalDpi xmlns:a14="http://schemas.microsoft.com/office/drawing/2010/main" val="0"/>
@@ -7336,6 +6934,189 @@
                 <pic:pic xmlns:pic="http://schemas.openxmlformats.org/drawingml/2006/picture">
                   <pic:nvPicPr>
                     <pic:cNvPr id="0" name="Picture 44"/>
+                    <pic:cNvPicPr>
+                      <a:picLocks noChangeAspect="1" noChangeArrowheads="1"/>
+                    </pic:cNvPicPr>
+                  </pic:nvPicPr>
+                  <pic:blipFill>
+                    <a:blip r:embed="rId26">
+                      <a:extLst>
+                        <a:ext uri="{28A0092B-C50C-407E-A947-70E740481C1C}">
+                          <a14:useLocalDpi xmlns:a14="http://schemas.microsoft.com/office/drawing/2010/main" val="0"/>
+                        </a:ext>
+                      </a:extLst>
+                    </a:blip>
+                    <a:srcRect/>
+                    <a:stretch>
+                      <a:fillRect/>
+                    </a:stretch>
+                  </pic:blipFill>
+                  <pic:spPr bwMode="auto">
+                    <a:xfrm>
+                      <a:off x="0" y="0"/>
+                      <a:ext cx="540000" cy="728547"/>
+                    </a:xfrm>
+                    <a:prstGeom prst="rect">
+                      <a:avLst/>
+                    </a:prstGeom>
+                    <a:noFill/>
+                    <a:ln>
+                      <a:noFill/>
+                    </a:ln>
+                  </pic:spPr>
+                </pic:pic>
+              </a:graphicData>
+            </a:graphic>
+          </wp:inline>
+        </w:drawing>
+      </w:r>
+    </w:p>
+    <w:p>
+      <w:pPr>
+        <w:spacing w:after="0"/>
+        <w:rPr>
+          <w:sz w:val="24"/>
+          <w:szCs w:val="24"/>
+        </w:rPr>
+      </w:pPr>
+      <w:r>
+        <w:rPr>
+          <w:sz w:val="24"/>
+          <w:szCs w:val="24"/>
+        </w:rPr>
+        <w:br/>
+      </w:r>
+      <w:r>
+        <w:rPr>
+          <w:b/>
+          <w:bCs/>
+          <w:sz w:val="24"/>
+          <w:szCs w:val="24"/>
+          <w:u w:val="single"/>
+        </w:rPr>
+        <w:t>Yumruk butonu</w:t>
+      </w:r>
+      <w:r>
+        <w:rPr>
+          <w:sz w:val="24"/>
+          <w:szCs w:val="24"/>
+        </w:rPr>
+        <w:t xml:space="preserve"> </w:t>
+      </w:r>
+    </w:p>
+    <w:p>
+      <w:pPr>
+        <w:spacing w:after="0"/>
+        <w:rPr>
+          <w:sz w:val="24"/>
+          <w:szCs w:val="24"/>
+        </w:rPr>
+      </w:pPr>
+      <w:r>
+        <w:rPr>
+          <w:sz w:val="24"/>
+          <w:szCs w:val="24"/>
+        </w:rPr>
+        <w:t>Karakterin yumruk atmasını sağlar.</w:t>
+      </w:r>
+    </w:p>
+    <w:p>
+      <w:pPr>
+        <w:spacing w:after="0"/>
+        <w:rPr>
+          <w:sz w:val="24"/>
+          <w:szCs w:val="24"/>
+        </w:rPr>
+      </w:pPr>
+      <w:r>
+        <w:rPr>
+          <w:noProof/>
+          <w:sz w:val="24"/>
+          <w:szCs w:val="24"/>
+        </w:rPr>
+        <w:drawing>
+          <wp:inline distT="0" distB="0" distL="0" distR="0" wp14:anchorId="2108F45A" wp14:editId="26E1F7E9">
+            <wp:extent cx="540000" cy="728547"/>
+            <wp:effectExtent l="0" t="0" r="0" b="0"/>
+            <wp:docPr id="43" name="Resim 43"/>
+            <wp:cNvGraphicFramePr>
+              <a:graphicFrameLocks xmlns:a="http://schemas.openxmlformats.org/drawingml/2006/main" noChangeAspect="1"/>
+            </wp:cNvGraphicFramePr>
+            <a:graphic xmlns:a="http://schemas.openxmlformats.org/drawingml/2006/main">
+              <a:graphicData uri="http://schemas.openxmlformats.org/drawingml/2006/picture">
+                <pic:pic xmlns:pic="http://schemas.openxmlformats.org/drawingml/2006/picture">
+                  <pic:nvPicPr>
+                    <pic:cNvPr id="0" name="Picture 46"/>
+                    <pic:cNvPicPr>
+                      <a:picLocks noChangeAspect="1" noChangeArrowheads="1"/>
+                    </pic:cNvPicPr>
+                  </pic:nvPicPr>
+                  <pic:blipFill>
+                    <a:blip r:embed="rId27">
+                      <a:extLst>
+                        <a:ext uri="{28A0092B-C50C-407E-A947-70E740481C1C}">
+                          <a14:useLocalDpi xmlns:a14="http://schemas.microsoft.com/office/drawing/2010/main" val="0"/>
+                        </a:ext>
+                      </a:extLst>
+                    </a:blip>
+                    <a:srcRect/>
+                    <a:stretch>
+                      <a:fillRect/>
+                    </a:stretch>
+                  </pic:blipFill>
+                  <pic:spPr bwMode="auto">
+                    <a:xfrm>
+                      <a:off x="0" y="0"/>
+                      <a:ext cx="540000" cy="728547"/>
+                    </a:xfrm>
+                    <a:prstGeom prst="rect">
+                      <a:avLst/>
+                    </a:prstGeom>
+                    <a:noFill/>
+                    <a:ln>
+                      <a:noFill/>
+                    </a:ln>
+                  </pic:spPr>
+                </pic:pic>
+              </a:graphicData>
+            </a:graphic>
+          </wp:inline>
+        </w:drawing>
+      </w:r>
+      <w:r>
+        <w:rPr>
+          <w:sz w:val="24"/>
+          <w:szCs w:val="24"/>
+        </w:rPr>
+        <w:t xml:space="preserve"> </w:t>
+      </w:r>
+      <w:r>
+        <w:rPr>
+          <w:noProof/>
+          <w:sz w:val="24"/>
+          <w:szCs w:val="24"/>
+        </w:rPr>
+        <w:tab/>
+      </w:r>
+      <w:r>
+        <w:rPr>
+          <w:noProof/>
+          <w:sz w:val="24"/>
+          <w:szCs w:val="24"/>
+        </w:rPr>
+        <w:drawing>
+          <wp:inline distT="0" distB="0" distL="0" distR="0" wp14:anchorId="6AEDDEF3" wp14:editId="2515ED52">
+            <wp:extent cx="540000" cy="728547"/>
+            <wp:effectExtent l="0" t="0" r="0" b="0"/>
+            <wp:docPr id="44" name="Resim 44"/>
+            <wp:cNvGraphicFramePr>
+              <a:graphicFrameLocks xmlns:a="http://schemas.openxmlformats.org/drawingml/2006/main" noChangeAspect="1"/>
+            </wp:cNvGraphicFramePr>
+            <a:graphic xmlns:a="http://schemas.openxmlformats.org/drawingml/2006/main">
+              <a:graphicData uri="http://schemas.openxmlformats.org/drawingml/2006/picture">
+                <pic:pic xmlns:pic="http://schemas.openxmlformats.org/drawingml/2006/picture">
+                  <pic:nvPicPr>
+                    <pic:cNvPr id="0" name="Picture 48"/>
                     <pic:cNvPicPr>
                       <a:picLocks noChangeAspect="1" noChangeArrowheads="1"/>
                     </pic:cNvPicPr>
@@ -7376,189 +7157,6 @@
     <w:p>
       <w:pPr>
         <w:spacing w:after="0"/>
-        <w:rPr>
-          <w:sz w:val="24"/>
-          <w:szCs w:val="24"/>
-        </w:rPr>
-      </w:pPr>
-      <w:r>
-        <w:rPr>
-          <w:sz w:val="24"/>
-          <w:szCs w:val="24"/>
-        </w:rPr>
-        <w:br/>
-      </w:r>
-      <w:r>
-        <w:rPr>
-          <w:b/>
-          <w:bCs/>
-          <w:sz w:val="24"/>
-          <w:szCs w:val="24"/>
-          <w:u w:val="single"/>
-        </w:rPr>
-        <w:t>Yumruk butonu</w:t>
-      </w:r>
-      <w:r>
-        <w:rPr>
-          <w:sz w:val="24"/>
-          <w:szCs w:val="24"/>
-        </w:rPr>
-        <w:t xml:space="preserve"> </w:t>
-      </w:r>
-    </w:p>
-    <w:p>
-      <w:pPr>
-        <w:spacing w:after="0"/>
-        <w:rPr>
-          <w:sz w:val="24"/>
-          <w:szCs w:val="24"/>
-        </w:rPr>
-      </w:pPr>
-      <w:r>
-        <w:rPr>
-          <w:sz w:val="24"/>
-          <w:szCs w:val="24"/>
-        </w:rPr>
-        <w:t>Karakterin yumruk atmasını sağlar.</w:t>
-      </w:r>
-    </w:p>
-    <w:p>
-      <w:pPr>
-        <w:spacing w:after="0"/>
-        <w:rPr>
-          <w:sz w:val="24"/>
-          <w:szCs w:val="24"/>
-        </w:rPr>
-      </w:pPr>
-      <w:r>
-        <w:rPr>
-          <w:noProof/>
-          <w:sz w:val="24"/>
-          <w:szCs w:val="24"/>
-        </w:rPr>
-        <w:drawing>
-          <wp:inline distT="0" distB="0" distL="0" distR="0" wp14:anchorId="2108F45A" wp14:editId="26E1F7E9">
-            <wp:extent cx="540000" cy="728547"/>
-            <wp:effectExtent l="0" t="0" r="0" b="0"/>
-            <wp:docPr id="43" name="Resim 43"/>
-            <wp:cNvGraphicFramePr>
-              <a:graphicFrameLocks xmlns:a="http://schemas.openxmlformats.org/drawingml/2006/main" noChangeAspect="1"/>
-            </wp:cNvGraphicFramePr>
-            <a:graphic xmlns:a="http://schemas.openxmlformats.org/drawingml/2006/main">
-              <a:graphicData uri="http://schemas.openxmlformats.org/drawingml/2006/picture">
-                <pic:pic xmlns:pic="http://schemas.openxmlformats.org/drawingml/2006/picture">
-                  <pic:nvPicPr>
-                    <pic:cNvPr id="0" name="Picture 46"/>
-                    <pic:cNvPicPr>
-                      <a:picLocks noChangeAspect="1" noChangeArrowheads="1"/>
-                    </pic:cNvPicPr>
-                  </pic:nvPicPr>
-                  <pic:blipFill>
-                    <a:blip r:embed="rId29">
-                      <a:extLst>
-                        <a:ext uri="{28A0092B-C50C-407E-A947-70E740481C1C}">
-                          <a14:useLocalDpi xmlns:a14="http://schemas.microsoft.com/office/drawing/2010/main" val="0"/>
-                        </a:ext>
-                      </a:extLst>
-                    </a:blip>
-                    <a:srcRect/>
-                    <a:stretch>
-                      <a:fillRect/>
-                    </a:stretch>
-                  </pic:blipFill>
-                  <pic:spPr bwMode="auto">
-                    <a:xfrm>
-                      <a:off x="0" y="0"/>
-                      <a:ext cx="540000" cy="728547"/>
-                    </a:xfrm>
-                    <a:prstGeom prst="rect">
-                      <a:avLst/>
-                    </a:prstGeom>
-                    <a:noFill/>
-                    <a:ln>
-                      <a:noFill/>
-                    </a:ln>
-                  </pic:spPr>
-                </pic:pic>
-              </a:graphicData>
-            </a:graphic>
-          </wp:inline>
-        </w:drawing>
-      </w:r>
-      <w:r>
-        <w:rPr>
-          <w:sz w:val="24"/>
-          <w:szCs w:val="24"/>
-        </w:rPr>
-        <w:t xml:space="preserve"> </w:t>
-      </w:r>
-      <w:r>
-        <w:rPr>
-          <w:noProof/>
-          <w:sz w:val="24"/>
-          <w:szCs w:val="24"/>
-        </w:rPr>
-        <w:tab/>
-      </w:r>
-      <w:r>
-        <w:rPr>
-          <w:noProof/>
-          <w:sz w:val="24"/>
-          <w:szCs w:val="24"/>
-        </w:rPr>
-        <w:drawing>
-          <wp:inline distT="0" distB="0" distL="0" distR="0" wp14:anchorId="6AEDDEF3" wp14:editId="2515ED52">
-            <wp:extent cx="540000" cy="728547"/>
-            <wp:effectExtent l="0" t="0" r="0" b="0"/>
-            <wp:docPr id="44" name="Resim 44"/>
-            <wp:cNvGraphicFramePr>
-              <a:graphicFrameLocks xmlns:a="http://schemas.openxmlformats.org/drawingml/2006/main" noChangeAspect="1"/>
-            </wp:cNvGraphicFramePr>
-            <a:graphic xmlns:a="http://schemas.openxmlformats.org/drawingml/2006/main">
-              <a:graphicData uri="http://schemas.openxmlformats.org/drawingml/2006/picture">
-                <pic:pic xmlns:pic="http://schemas.openxmlformats.org/drawingml/2006/picture">
-                  <pic:nvPicPr>
-                    <pic:cNvPr id="0" name="Picture 48"/>
-                    <pic:cNvPicPr>
-                      <a:picLocks noChangeAspect="1" noChangeArrowheads="1"/>
-                    </pic:cNvPicPr>
-                  </pic:nvPicPr>
-                  <pic:blipFill>
-                    <a:blip r:embed="rId30">
-                      <a:extLst>
-                        <a:ext uri="{28A0092B-C50C-407E-A947-70E740481C1C}">
-                          <a14:useLocalDpi xmlns:a14="http://schemas.microsoft.com/office/drawing/2010/main" val="0"/>
-                        </a:ext>
-                      </a:extLst>
-                    </a:blip>
-                    <a:srcRect/>
-                    <a:stretch>
-                      <a:fillRect/>
-                    </a:stretch>
-                  </pic:blipFill>
-                  <pic:spPr bwMode="auto">
-                    <a:xfrm>
-                      <a:off x="0" y="0"/>
-                      <a:ext cx="540000" cy="728547"/>
-                    </a:xfrm>
-                    <a:prstGeom prst="rect">
-                      <a:avLst/>
-                    </a:prstGeom>
-                    <a:noFill/>
-                    <a:ln>
-                      <a:noFill/>
-                    </a:ln>
-                  </pic:spPr>
-                </pic:pic>
-              </a:graphicData>
-            </a:graphic>
-          </wp:inline>
-        </w:drawing>
-      </w:r>
-    </w:p>
-    <w:p>
-      <w:pPr>
-        <w:spacing w:after="0"/>
       </w:pPr>
     </w:p>
     <w:p>
@@ -7734,7 +7332,7 @@
                     </pic:cNvPicPr>
                   </pic:nvPicPr>
                   <pic:blipFill rotWithShape="1">
-                    <a:blip r:embed="rId31">
+                    <a:blip r:embed="rId29">
                       <a:extLst>
                         <a:ext uri="{28A0092B-C50C-407E-A947-70E740481C1C}">
                           <a14:useLocalDpi xmlns:a14="http://schemas.microsoft.com/office/drawing/2010/main" val="0"/>
@@ -7817,7 +7415,7 @@
                     </pic:cNvPicPr>
                   </pic:nvPicPr>
                   <pic:blipFill rotWithShape="1">
-                    <a:blip r:embed="rId32">
+                    <a:blip r:embed="rId30">
                       <a:extLst>
                         <a:ext uri="{28A0092B-C50C-407E-A947-70E740481C1C}">
                           <a14:useLocalDpi xmlns:a14="http://schemas.microsoft.com/office/drawing/2010/main" val="0"/>
@@ -7895,7 +7493,7 @@
                     </pic:cNvPicPr>
                   </pic:nvPicPr>
                   <pic:blipFill rotWithShape="1">
-                    <a:blip r:embed="rId33" cstate="print">
+                    <a:blip r:embed="rId31" cstate="print">
                       <a:extLst>
                         <a:ext uri="{28A0092B-C50C-407E-A947-70E740481C1C}">
                           <a14:useLocalDpi xmlns:a14="http://schemas.microsoft.com/office/drawing/2010/main" val="0"/>
@@ -7963,7 +7561,7 @@
                     </pic:cNvPicPr>
                   </pic:nvPicPr>
                   <pic:blipFill>
-                    <a:blip r:embed="rId34">
+                    <a:blip r:embed="rId32">
                       <a:extLst>
                         <a:ext uri="{28A0092B-C50C-407E-A947-70E740481C1C}">
                           <a14:useLocalDpi xmlns:a14="http://schemas.microsoft.com/office/drawing/2010/main" val="0"/>
@@ -8110,7 +7708,7 @@
                     </pic:cNvPicPr>
                   </pic:nvPicPr>
                   <pic:blipFill>
-                    <a:blip r:embed="rId35" cstate="print">
+                    <a:blip r:embed="rId33" cstate="print">
                       <a:extLst>
                         <a:ext uri="{28A0092B-C50C-407E-A947-70E740481C1C}">
                           <a14:useLocalDpi xmlns:a14="http://schemas.microsoft.com/office/drawing/2010/main" val="0"/>
@@ -8232,7 +7830,7 @@
                     </pic:cNvPicPr>
                   </pic:nvPicPr>
                   <pic:blipFill>
-                    <a:blip r:embed="rId36" cstate="print">
+                    <a:blip r:embed="rId34" cstate="print">
                       <a:extLst>
                         <a:ext uri="{28A0092B-C50C-407E-A947-70E740481C1C}">
                           <a14:useLocalDpi xmlns:a14="http://schemas.microsoft.com/office/drawing/2010/main" val="0"/>
@@ -8422,7 +8020,7 @@
                     </pic:cNvPicPr>
                   </pic:nvPicPr>
                   <pic:blipFill>
-                    <a:blip r:embed="rId37">
+                    <a:blip r:embed="rId35">
                       <a:extLst>
                         <a:ext uri="{28A0092B-C50C-407E-A947-70E740481C1C}">
                           <a14:useLocalDpi xmlns:a14="http://schemas.microsoft.com/office/drawing/2010/main" val="0"/>
@@ -8496,6 +8094,154 @@
                 <pic:pic xmlns:pic="http://schemas.openxmlformats.org/drawingml/2006/picture">
                   <pic:nvPicPr>
                     <pic:cNvPr id="0" name="Picture 3"/>
+                    <pic:cNvPicPr>
+                      <a:picLocks noChangeAspect="1" noChangeArrowheads="1"/>
+                    </pic:cNvPicPr>
+                  </pic:nvPicPr>
+                  <pic:blipFill>
+                    <a:blip r:embed="rId36">
+                      <a:extLst>
+                        <a:ext uri="{28A0092B-C50C-407E-A947-70E740481C1C}">
+                          <a14:useLocalDpi xmlns:a14="http://schemas.microsoft.com/office/drawing/2010/main" val="0"/>
+                        </a:ext>
+                      </a:extLst>
+                    </a:blip>
+                    <a:srcRect/>
+                    <a:stretch>
+                      <a:fillRect/>
+                    </a:stretch>
+                  </pic:blipFill>
+                  <pic:spPr bwMode="auto">
+                    <a:xfrm>
+                      <a:off x="0" y="0"/>
+                      <a:ext cx="359410" cy="359410"/>
+                    </a:xfrm>
+                    <a:prstGeom prst="rect">
+                      <a:avLst/>
+                    </a:prstGeom>
+                    <a:noFill/>
+                  </pic:spPr>
+                </pic:pic>
+              </a:graphicData>
+            </a:graphic>
+          </wp:inline>
+        </w:drawing>
+      </w:r>
+      <w:r>
+        <w:t xml:space="preserve"> </w:t>
+      </w:r>
+      <w:r>
+        <w:rPr>
+          <w:sz w:val="24"/>
+          <w:szCs w:val="24"/>
+        </w:rPr>
+        <w:t>Ana menüye geri dönme buto</w:t>
+      </w:r>
+      <w:r>
+        <w:rPr>
+          <w:sz w:val="24"/>
+          <w:szCs w:val="24"/>
+        </w:rPr>
+        <w:t>nu</w:t>
+      </w:r>
+    </w:p>
+    <w:p>
+      <w:pPr>
+        <w:spacing w:after="0"/>
+        <w:ind w:firstLine="708"/>
+        <w:rPr>
+          <w:sz w:val="24"/>
+          <w:szCs w:val="24"/>
+        </w:rPr>
+      </w:pPr>
+      <w:r>
+        <w:rPr>
+          <w:noProof/>
+          <w:sz w:val="24"/>
+          <w:szCs w:val="24"/>
+        </w:rPr>
+        <w:drawing>
+          <wp:inline distT="0" distB="0" distL="0" distR="0" wp14:anchorId="34C5744C" wp14:editId="160B53AA">
+            <wp:extent cx="359410" cy="359410"/>
+            <wp:effectExtent l="0" t="0" r="2540" b="2540"/>
+            <wp:docPr id="9" name="Picture 9"/>
+            <wp:cNvGraphicFramePr>
+              <a:graphicFrameLocks xmlns:a="http://schemas.openxmlformats.org/drawingml/2006/main" noChangeAspect="1"/>
+            </wp:cNvGraphicFramePr>
+            <a:graphic xmlns:a="http://schemas.openxmlformats.org/drawingml/2006/main">
+              <a:graphicData uri="http://schemas.openxmlformats.org/drawingml/2006/picture">
+                <pic:pic xmlns:pic="http://schemas.openxmlformats.org/drawingml/2006/picture">
+                  <pic:nvPicPr>
+                    <pic:cNvPr id="0" name="Picture 7"/>
+                    <pic:cNvPicPr>
+                      <a:picLocks noChangeAspect="1" noChangeArrowheads="1"/>
+                    </pic:cNvPicPr>
+                  </pic:nvPicPr>
+                  <pic:blipFill>
+                    <a:blip r:embed="rId37">
+                      <a:extLst>
+                        <a:ext uri="{28A0092B-C50C-407E-A947-70E740481C1C}">
+                          <a14:useLocalDpi xmlns:a14="http://schemas.microsoft.com/office/drawing/2010/main" val="0"/>
+                        </a:ext>
+                      </a:extLst>
+                    </a:blip>
+                    <a:srcRect/>
+                    <a:stretch>
+                      <a:fillRect/>
+                    </a:stretch>
+                  </pic:blipFill>
+                  <pic:spPr bwMode="auto">
+                    <a:xfrm>
+                      <a:off x="0" y="0"/>
+                      <a:ext cx="359410" cy="359410"/>
+                    </a:xfrm>
+                    <a:prstGeom prst="rect">
+                      <a:avLst/>
+                    </a:prstGeom>
+                    <a:noFill/>
+                  </pic:spPr>
+                </pic:pic>
+              </a:graphicData>
+            </a:graphic>
+          </wp:inline>
+        </w:drawing>
+      </w:r>
+      <w:r>
+        <w:rPr>
+          <w:sz w:val="24"/>
+          <w:szCs w:val="24"/>
+        </w:rPr>
+        <w:t xml:space="preserve"> Oyuna devam etme butonu</w:t>
+      </w:r>
+    </w:p>
+    <w:p>
+      <w:pPr>
+        <w:spacing w:after="0"/>
+        <w:ind w:firstLine="708"/>
+        <w:rPr>
+          <w:sz w:val="24"/>
+          <w:szCs w:val="24"/>
+        </w:rPr>
+      </w:pPr>
+      <w:r>
+        <w:rPr>
+          <w:noProof/>
+          <w:sz w:val="24"/>
+          <w:szCs w:val="24"/>
+        </w:rPr>
+        <w:drawing>
+          <wp:inline distT="0" distB="0" distL="0" distR="0" wp14:anchorId="0C1164B1" wp14:editId="3E9F675F">
+            <wp:extent cx="359410" cy="359410"/>
+            <wp:effectExtent l="0" t="0" r="2540" b="2540"/>
+            <wp:docPr id="10" name="Picture 10" descr="A picture containing text, electronics, circuit, first-aid kit&#10;&#10;Description automatically generated"/>
+            <wp:cNvGraphicFramePr>
+              <a:graphicFrameLocks xmlns:a="http://schemas.openxmlformats.org/drawingml/2006/main" noChangeAspect="1"/>
+            </wp:cNvGraphicFramePr>
+            <a:graphic xmlns:a="http://schemas.openxmlformats.org/drawingml/2006/main">
+              <a:graphicData uri="http://schemas.openxmlformats.org/drawingml/2006/picture">
+                <pic:pic xmlns:pic="http://schemas.openxmlformats.org/drawingml/2006/picture">
+                  <pic:nvPicPr>
+                    <pic:cNvPr id="10" name="Picture 10" descr="A picture containing text, electronics, circuit, first-aid kit&#10;&#10;Description automatically generated"/>
                     <pic:cNvPicPr>
                       <a:picLocks noChangeAspect="1" noChangeArrowheads="1"/>
                     </pic:cNvPicPr>
@@ -8530,154 +8276,6 @@
         </w:drawing>
       </w:r>
       <w:r>
-        <w:t xml:space="preserve"> </w:t>
-      </w:r>
-      <w:r>
-        <w:rPr>
-          <w:sz w:val="24"/>
-          <w:szCs w:val="24"/>
-        </w:rPr>
-        <w:t>Ana menüye geri dönme buto</w:t>
-      </w:r>
-      <w:r>
-        <w:rPr>
-          <w:sz w:val="24"/>
-          <w:szCs w:val="24"/>
-        </w:rPr>
-        <w:t>nu</w:t>
-      </w:r>
-    </w:p>
-    <w:p>
-      <w:pPr>
-        <w:spacing w:after="0"/>
-        <w:ind w:firstLine="708"/>
-        <w:rPr>
-          <w:sz w:val="24"/>
-          <w:szCs w:val="24"/>
-        </w:rPr>
-      </w:pPr>
-      <w:r>
-        <w:rPr>
-          <w:noProof/>
-          <w:sz w:val="24"/>
-          <w:szCs w:val="24"/>
-        </w:rPr>
-        <w:drawing>
-          <wp:inline distT="0" distB="0" distL="0" distR="0" wp14:anchorId="34C5744C" wp14:editId="160B53AA">
-            <wp:extent cx="359410" cy="359410"/>
-            <wp:effectExtent l="0" t="0" r="2540" b="2540"/>
-            <wp:docPr id="9" name="Picture 9"/>
-            <wp:cNvGraphicFramePr>
-              <a:graphicFrameLocks xmlns:a="http://schemas.openxmlformats.org/drawingml/2006/main" noChangeAspect="1"/>
-            </wp:cNvGraphicFramePr>
-            <a:graphic xmlns:a="http://schemas.openxmlformats.org/drawingml/2006/main">
-              <a:graphicData uri="http://schemas.openxmlformats.org/drawingml/2006/picture">
-                <pic:pic xmlns:pic="http://schemas.openxmlformats.org/drawingml/2006/picture">
-                  <pic:nvPicPr>
-                    <pic:cNvPr id="0" name="Picture 7"/>
-                    <pic:cNvPicPr>
-                      <a:picLocks noChangeAspect="1" noChangeArrowheads="1"/>
-                    </pic:cNvPicPr>
-                  </pic:nvPicPr>
-                  <pic:blipFill>
-                    <a:blip r:embed="rId39">
-                      <a:extLst>
-                        <a:ext uri="{28A0092B-C50C-407E-A947-70E740481C1C}">
-                          <a14:useLocalDpi xmlns:a14="http://schemas.microsoft.com/office/drawing/2010/main" val="0"/>
-                        </a:ext>
-                      </a:extLst>
-                    </a:blip>
-                    <a:srcRect/>
-                    <a:stretch>
-                      <a:fillRect/>
-                    </a:stretch>
-                  </pic:blipFill>
-                  <pic:spPr bwMode="auto">
-                    <a:xfrm>
-                      <a:off x="0" y="0"/>
-                      <a:ext cx="359410" cy="359410"/>
-                    </a:xfrm>
-                    <a:prstGeom prst="rect">
-                      <a:avLst/>
-                    </a:prstGeom>
-                    <a:noFill/>
-                  </pic:spPr>
-                </pic:pic>
-              </a:graphicData>
-            </a:graphic>
-          </wp:inline>
-        </w:drawing>
-      </w:r>
-      <w:r>
-        <w:rPr>
-          <w:sz w:val="24"/>
-          <w:szCs w:val="24"/>
-        </w:rPr>
-        <w:t xml:space="preserve"> Oyuna devam etme butonu</w:t>
-      </w:r>
-    </w:p>
-    <w:p>
-      <w:pPr>
-        <w:spacing w:after="0"/>
-        <w:ind w:firstLine="708"/>
-        <w:rPr>
-          <w:sz w:val="24"/>
-          <w:szCs w:val="24"/>
-        </w:rPr>
-      </w:pPr>
-      <w:r>
-        <w:rPr>
-          <w:noProof/>
-          <w:sz w:val="24"/>
-          <w:szCs w:val="24"/>
-        </w:rPr>
-        <w:drawing>
-          <wp:inline distT="0" distB="0" distL="0" distR="0" wp14:anchorId="0C1164B1" wp14:editId="3E9F675F">
-            <wp:extent cx="359410" cy="359410"/>
-            <wp:effectExtent l="0" t="0" r="2540" b="2540"/>
-            <wp:docPr id="10" name="Picture 10" descr="A picture containing text, electronics, circuit, first-aid kit&#10;&#10;Description automatically generated"/>
-            <wp:cNvGraphicFramePr>
-              <a:graphicFrameLocks xmlns:a="http://schemas.openxmlformats.org/drawingml/2006/main" noChangeAspect="1"/>
-            </wp:cNvGraphicFramePr>
-            <a:graphic xmlns:a="http://schemas.openxmlformats.org/drawingml/2006/main">
-              <a:graphicData uri="http://schemas.openxmlformats.org/drawingml/2006/picture">
-                <pic:pic xmlns:pic="http://schemas.openxmlformats.org/drawingml/2006/picture">
-                  <pic:nvPicPr>
-                    <pic:cNvPr id="10" name="Picture 10" descr="A picture containing text, electronics, circuit, first-aid kit&#10;&#10;Description automatically generated"/>
-                    <pic:cNvPicPr>
-                      <a:picLocks noChangeAspect="1" noChangeArrowheads="1"/>
-                    </pic:cNvPicPr>
-                  </pic:nvPicPr>
-                  <pic:blipFill>
-                    <a:blip r:embed="rId40">
-                      <a:extLst>
-                        <a:ext uri="{28A0092B-C50C-407E-A947-70E740481C1C}">
-                          <a14:useLocalDpi xmlns:a14="http://schemas.microsoft.com/office/drawing/2010/main" val="0"/>
-                        </a:ext>
-                      </a:extLst>
-                    </a:blip>
-                    <a:srcRect/>
-                    <a:stretch>
-                      <a:fillRect/>
-                    </a:stretch>
-                  </pic:blipFill>
-                  <pic:spPr bwMode="auto">
-                    <a:xfrm>
-                      <a:off x="0" y="0"/>
-                      <a:ext cx="359410" cy="359410"/>
-                    </a:xfrm>
-                    <a:prstGeom prst="rect">
-                      <a:avLst/>
-                    </a:prstGeom>
-                    <a:noFill/>
-                  </pic:spPr>
-                </pic:pic>
-              </a:graphicData>
-            </a:graphic>
-          </wp:inline>
-        </w:drawing>
-      </w:r>
-      <w:r>
         <w:rPr>
           <w:sz w:val="24"/>
           <w:szCs w:val="24"/>
@@ -8718,7 +8316,7 @@
                     </pic:cNvPicPr>
                   </pic:nvPicPr>
                   <pic:blipFill>
-                    <a:blip r:embed="rId41">
+                    <a:blip r:embed="rId39">
                       <a:extLst>
                         <a:ext uri="{28A0092B-C50C-407E-A947-70E740481C1C}">
                           <a14:useLocalDpi xmlns:a14="http://schemas.microsoft.com/office/drawing/2010/main" val="0"/>
@@ -9504,7 +9102,7 @@
                           </pic:cNvPicPr>
                         </pic:nvPicPr>
                         <pic:blipFill>
-                          <a:blip r:embed="rId42">
+                          <a:blip r:embed="rId40">
                             <a:extLst>
                               <a:ext uri="{28A0092B-C50C-407E-A947-70E740481C1C}">
                                 <a14:useLocalDpi xmlns:a14="http://schemas.microsoft.com/office/drawing/2010/main" val="0"/>
@@ -9660,7 +9258,7 @@
                           </pic:cNvPicPr>
                         </pic:nvPicPr>
                         <pic:blipFill>
-                          <a:blip r:embed="rId43" cstate="print">
+                          <a:blip r:embed="rId41" cstate="print">
                             <a:extLst>
                               <a:ext uri="{28A0092B-C50C-407E-A947-70E740481C1C}">
                                 <a14:useLocalDpi xmlns:a14="http://schemas.microsoft.com/office/drawing/2010/main" val="0"/>
@@ -9819,7 +9417,7 @@
                           </pic:cNvPicPr>
                         </pic:nvPicPr>
                         <pic:blipFill>
-                          <a:blip r:embed="rId44" cstate="print">
+                          <a:blip r:embed="rId42" cstate="print">
                             <a:extLst>
                               <a:ext uri="{28A0092B-C50C-407E-A947-70E740481C1C}">
                                 <a14:useLocalDpi xmlns:a14="http://schemas.microsoft.com/office/drawing/2010/main" val="0"/>
@@ -9976,7 +9574,7 @@
                     </pic:cNvPicPr>
                   </pic:nvPicPr>
                   <pic:blipFill>
-                    <a:blip r:embed="rId45">
+                    <a:blip r:embed="rId43">
                       <a:extLst>
                         <a:ext uri="{28A0092B-C50C-407E-A947-70E740481C1C}">
                           <a14:useLocalDpi xmlns:a14="http://schemas.microsoft.com/office/drawing/2010/main" val="0"/>
@@ -10040,7 +9638,7 @@
                     <pic:cNvPicPr/>
                   </pic:nvPicPr>
                   <pic:blipFill>
-                    <a:blip r:embed="rId46" cstate="print">
+                    <a:blip r:embed="rId44" cstate="print">
                       <a:extLst>
                         <a:ext uri="{28A0092B-C50C-407E-A947-70E740481C1C}">
                           <a14:useLocalDpi xmlns:a14="http://schemas.microsoft.com/office/drawing/2010/main" val="0"/>
@@ -10131,7 +9729,7 @@
                     <pic:cNvPicPr/>
                   </pic:nvPicPr>
                   <pic:blipFill>
-                    <a:blip r:embed="rId47" cstate="print">
+                    <a:blip r:embed="rId45" cstate="print">
                       <a:extLst>
                         <a:ext uri="{28A0092B-C50C-407E-A947-70E740481C1C}">
                           <a14:useLocalDpi xmlns:a14="http://schemas.microsoft.com/office/drawing/2010/main" val="0"/>
@@ -10585,7 +10183,7 @@
                     </pic:cNvPicPr>
                   </pic:nvPicPr>
                   <pic:blipFill>
-                    <a:blip r:embed="rId48" cstate="print">
+                    <a:blip r:embed="rId46" cstate="print">
                       <a:extLst>
                         <a:ext uri="{28A0092B-C50C-407E-A947-70E740481C1C}">
                           <a14:useLocalDpi xmlns:a14="http://schemas.microsoft.com/office/drawing/2010/main" val="0"/>
@@ -10944,7 +10542,7 @@
                     </pic:cNvPicPr>
                   </pic:nvPicPr>
                   <pic:blipFill>
-                    <a:blip r:embed="rId49" cstate="print">
+                    <a:blip r:embed="rId47" cstate="print">
                       <a:extLst>
                         <a:ext uri="{28A0092B-C50C-407E-A947-70E740481C1C}">
                           <a14:useLocalDpi xmlns:a14="http://schemas.microsoft.com/office/drawing/2010/main" val="0"/>
@@ -11283,7 +10881,7 @@
           <w:szCs w:val="24"/>
         </w:rPr>
       </w:pPr>
-      <w:hyperlink r:id="rId50" w:history="1">
+      <w:hyperlink r:id="rId48" w:history="1">
         <w:r>
           <w:rPr>
             <w:rStyle w:val="Kpr"/>
@@ -11311,7 +10909,7 @@
           <w:szCs w:val="24"/>
         </w:rPr>
       </w:pPr>
-      <w:hyperlink r:id="rId51" w:history="1">
+      <w:hyperlink r:id="rId49" w:history="1">
         <w:r>
           <w:rPr>
             <w:rStyle w:val="Kpr"/>
@@ -11339,7 +10937,7 @@
           <w:szCs w:val="24"/>
         </w:rPr>
       </w:pPr>
-      <w:hyperlink r:id="rId52" w:history="1">
+      <w:hyperlink r:id="rId50" w:history="1">
         <w:r>
           <w:rPr>
             <w:rStyle w:val="Kpr"/>
@@ -11407,7 +11005,7 @@
           <w:szCs w:val="24"/>
         </w:rPr>
       </w:pPr>
-      <w:hyperlink r:id="rId53" w:history="1">
+      <w:hyperlink r:id="rId51" w:history="1">
         <w:r>
           <w:rPr>
             <w:rStyle w:val="Kpr"/>
@@ -11459,7 +11057,7 @@
         </w:rPr>
         <w:t xml:space="preserve"> </w:t>
       </w:r>
-      <w:hyperlink r:id="rId54" w:history="1">
+      <w:hyperlink r:id="rId52" w:history="1">
         <w:r>
           <w:rPr>
             <w:rStyle w:val="Kpr"/>
@@ -11487,7 +11085,7 @@
           <w:szCs w:val="24"/>
         </w:rPr>
       </w:pPr>
-      <w:hyperlink r:id="rId55" w:history="1">
+      <w:hyperlink r:id="rId53" w:history="1">
         <w:r>
           <w:rPr>
             <w:rStyle w:val="Kpr"/>
@@ -11523,7 +11121,7 @@
           <w:szCs w:val="24"/>
         </w:rPr>
       </w:pPr>
-      <w:hyperlink r:id="rId56" w:history="1">
+      <w:hyperlink r:id="rId54" w:history="1">
         <w:r>
           <w:rPr>
             <w:rStyle w:val="Kpr"/>
@@ -11566,7 +11164,7 @@
           <w:szCs w:val="24"/>
         </w:rPr>
       </w:pPr>
-      <w:hyperlink r:id="rId57" w:history="1">
+      <w:hyperlink r:id="rId55" w:history="1">
         <w:r>
           <w:rPr>
             <w:rStyle w:val="Kpr"/>
@@ -11594,7 +11192,7 @@
           <w:szCs w:val="24"/>
         </w:rPr>
       </w:pPr>
-      <w:hyperlink r:id="rId58" w:history="1">
+      <w:hyperlink r:id="rId56" w:history="1">
         <w:r>
           <w:rPr>
             <w:rStyle w:val="Kpr"/>
@@ -11622,7 +11220,7 @@
           <w:szCs w:val="24"/>
         </w:rPr>
       </w:pPr>
-      <w:hyperlink r:id="rId59" w:history="1">
+      <w:hyperlink r:id="rId57" w:history="1">
         <w:r>
           <w:rPr>
             <w:rStyle w:val="Kpr"/>
@@ -11815,10 +11413,10 @@
       </w:pPr>
     </w:p>
     <w:sectPr>
-      <w:headerReference w:type="even" r:id="rId60"/>
-      <w:headerReference w:type="default" r:id="rId61"/>
-      <w:footerReference w:type="default" r:id="rId62"/>
-      <w:headerReference w:type="first" r:id="rId63"/>
+      <w:headerReference w:type="even" r:id="rId58"/>
+      <w:headerReference w:type="default" r:id="rId59"/>
+      <w:footerReference w:type="default" r:id="rId60"/>
+      <w:headerReference w:type="first" r:id="rId61"/>
       <w:pgSz w:w="11906" w:h="16838"/>
       <w:pgMar w:top="720" w:right="720" w:bottom="720" w:left="720" w:header="708" w:footer="144" w:gutter="0"/>
       <w:cols w:space="708"/>

</xml_diff>